<commit_message>
Versão com as imagens corrigidas
Foram corrigidas as figuras com a versão mais recente do programa
</commit_message>
<xml_diff>
--- a/TCC - BI Master.docx
+++ b/TCC - BI Master.docx
@@ -1042,7 +1042,7 @@
           <w:sz w:val="24"/>
           <w:szCs w:val="24"/>
         </w:rPr>
-        <w:t xml:space="preserve">Mendonza </w:t>
+        <w:t xml:space="preserve">Mendoza </w:t>
       </w:r>
       <w:r>
         <w:rPr>
@@ -1084,6 +1084,24 @@
           <w:sz w:val="24"/>
           <w:szCs w:val="24"/>
         </w:rPr>
+        <w:t>Ao professor Cristian Muñoz que gentilmente ajudou em um dos processos desse trabalho.</w:t>
+      </w:r>
+    </w:p>
+    <w:p>
+      <w:pPr>
+        <w:ind w:left="1416" w:firstLine="708"/>
+        <w:rPr>
+          <w:rFonts w:ascii="Times New Roman" w:hAnsi="Times New Roman" w:cs="Times New Roman"/>
+          <w:sz w:val="24"/>
+          <w:szCs w:val="24"/>
+        </w:rPr>
+      </w:pPr>
+      <w:r>
+        <w:rPr>
+          <w:rFonts w:ascii="Times New Roman" w:hAnsi="Times New Roman" w:cs="Times New Roman"/>
+          <w:sz w:val="24"/>
+          <w:szCs w:val="24"/>
+        </w:rPr>
         <w:t>À</w:t>
       </w:r>
       <w:r>
@@ -1148,8 +1166,6 @@
         <w:ind w:left="1416" w:firstLine="708"/>
         <w:rPr>
           <w:rFonts w:ascii="Times New Roman" w:hAnsi="Times New Roman" w:cs="Times New Roman"/>
-          <w:sz w:val="24"/>
-          <w:szCs w:val="24"/>
         </w:rPr>
       </w:pPr>
       <w:r>
@@ -1192,26 +1208,8 @@
         </w:rPr>
         <w:t>para esse trabalho.</w:t>
       </w:r>
-    </w:p>
-    <w:p>
-      <w:pPr>
-        <w:shd w:val="clear" w:color="auto" w:fill="FFFFFF"/>
-        <w:spacing w:after="300" w:line="240" w:lineRule="auto"/>
-        <w:jc w:val="both"/>
-        <w:rPr>
-          <w:rFonts w:ascii="Times New Roman" w:eastAsia="Times New Roman" w:hAnsi="Times New Roman" w:cs="Times New Roman"/>
-          <w:color w:val="333333"/>
-          <w:lang w:eastAsia="pt-BR"/>
-        </w:rPr>
-      </w:pPr>
-    </w:p>
-    <w:p>
-      <w:pPr>
-        <w:jc w:val="right"/>
-        <w:rPr>
-          <w:rFonts w:ascii="Times New Roman" w:hAnsi="Times New Roman" w:cs="Times New Roman"/>
-        </w:rPr>
-      </w:pPr>
+      <w:bookmarkStart w:id="3" w:name="_GoBack"/>
+      <w:bookmarkEnd w:id="3"/>
     </w:p>
     <w:p>
       <w:pPr>
@@ -11007,7 +11005,6 @@
           <w:szCs w:val="24"/>
         </w:rPr>
       </w:pPr>
-      <w:bookmarkStart w:id="3" w:name="_GoBack"/>
       <w:r>
         <w:rPr>
           <w:noProof/>
@@ -11048,7 +11045,6 @@
           </wp:inline>
         </w:drawing>
       </w:r>
-      <w:bookmarkEnd w:id="3"/>
     </w:p>
     <w:p>
       <w:pPr>
@@ -11567,31 +11563,63 @@
           <w:sz w:val="24"/>
           <w:szCs w:val="24"/>
         </w:rPr>
-        <w:t>O Projetor TensorBoard, Figura 22, é uma ótima ferramenta para analisar seus dados e ver os valores incorporados entre si. O painel permite a pesquisa de termos específicos e destaca palavras que estão próximas no espaço de incorporação. </w:t>
-      </w:r>
-      <w:r>
-        <w:rPr>
-          <w:rFonts w:ascii="Times New Roman" w:hAnsi="Times New Roman" w:cs="Times New Roman"/>
-          <w:sz w:val="24"/>
-          <w:szCs w:val="24"/>
-        </w:rPr>
-        <w:t xml:space="preserve">O Projetor Embedding oferece três métodos comumente usados ​​de redução de dimensionalidade de dados, que permitem uma visualização mais fácil de dados complexos: PCA, </w:t>
-      </w:r>
-      <w:r>
-        <w:rPr>
-          <w:rFonts w:ascii="Times New Roman" w:hAnsi="Times New Roman" w:cs="Times New Roman"/>
-          <w:sz w:val="24"/>
-          <w:szCs w:val="24"/>
-        </w:rPr>
-        <w:t>T</w:t>
-      </w:r>
-      <w:r>
-        <w:rPr>
-          <w:rFonts w:ascii="Times New Roman" w:hAnsi="Times New Roman" w:cs="Times New Roman"/>
-          <w:sz w:val="24"/>
-          <w:szCs w:val="24"/>
-        </w:rPr>
-        <w:t>-SNE e projeções lineares personalizadas. O PCA costuma ser eficaz na exploração da estrutura interna dos embeddings, revelando as dimensões mais influentes nos dados.</w:t>
+        <w:t>Concluímos essa técnica aplicando o</w:t>
+      </w:r>
+      <w:r>
+        <w:rPr>
+          <w:rFonts w:ascii="Times New Roman" w:hAnsi="Times New Roman" w:cs="Times New Roman"/>
+          <w:sz w:val="24"/>
+          <w:szCs w:val="24"/>
+        </w:rPr>
+        <w:t>TensorBoard</w:t>
+      </w:r>
+      <w:r>
+        <w:rPr>
+          <w:rFonts w:ascii="Times New Roman" w:hAnsi="Times New Roman" w:cs="Times New Roman"/>
+          <w:sz w:val="24"/>
+          <w:szCs w:val="24"/>
+        </w:rPr>
+        <w:t xml:space="preserve"> Embeddings</w:t>
+      </w:r>
+      <w:r>
+        <w:rPr>
+          <w:rFonts w:ascii="Times New Roman" w:hAnsi="Times New Roman" w:cs="Times New Roman"/>
+          <w:sz w:val="24"/>
+          <w:szCs w:val="24"/>
+        </w:rPr>
+        <w:t xml:space="preserve"> Projector</w:t>
+      </w:r>
+      <w:r>
+        <w:rPr>
+          <w:rFonts w:ascii="Times New Roman" w:hAnsi="Times New Roman" w:cs="Times New Roman"/>
+          <w:sz w:val="24"/>
+          <w:szCs w:val="24"/>
+        </w:rPr>
+        <w:t>, Figura 22</w:t>
+      </w:r>
+      <w:r>
+        <w:rPr>
+          <w:rFonts w:ascii="Times New Roman" w:hAnsi="Times New Roman" w:cs="Times New Roman"/>
+          <w:sz w:val="24"/>
+          <w:szCs w:val="24"/>
+        </w:rPr>
+        <w:t xml:space="preserve">, que é </w:t>
+      </w:r>
+      <w:r>
+        <w:rPr>
+          <w:rFonts w:ascii="Times New Roman" w:hAnsi="Times New Roman" w:cs="Times New Roman"/>
+          <w:sz w:val="24"/>
+          <w:szCs w:val="24"/>
+        </w:rPr>
+        <w:t>uma ótima ferramenta para analisar seus dados e ver os valores incorporados entre si. O painel permite a pesquisa de termos específicos e destaca palavras que estão próximas no espaço de incorporação. </w:t>
+      </w:r>
+      <w:r>
+        <w:rPr>
+          <w:rFonts w:ascii="Times New Roman" w:hAnsi="Times New Roman" w:cs="Times New Roman"/>
+          <w:sz w:val="24"/>
+          <w:szCs w:val="24"/>
+        </w:rPr>
+        <w:t>O</w:t>
       </w:r>
       <w:r>
         <w:rPr>
@@ -11607,7 +11635,23 @@
           <w:sz w:val="24"/>
           <w:szCs w:val="24"/>
         </w:rPr>
-        <w:t xml:space="preserve">-SNE, por outro lado, é útil para explorar </w:t>
+        <w:t>-SNE</w:t>
+      </w:r>
+      <w:r>
+        <w:rPr>
+          <w:rFonts w:ascii="Times New Roman" w:hAnsi="Times New Roman" w:cs="Times New Roman"/>
+          <w:sz w:val="24"/>
+          <w:szCs w:val="24"/>
+        </w:rPr>
+        <w:t xml:space="preserve"> foi o método utilizado por ser </w:t>
+      </w:r>
+      <w:r>
+        <w:rPr>
+          <w:rFonts w:ascii="Times New Roman" w:hAnsi="Times New Roman" w:cs="Times New Roman"/>
+          <w:sz w:val="24"/>
+          <w:szCs w:val="24"/>
+        </w:rPr>
+        <w:t xml:space="preserve">útil para explorar </w:t>
       </w:r>
       <w:r>
         <w:rPr>
@@ -11633,16 +11677,6 @@
         </w:rPr>
         <w:t>.</w:t>
       </w:r>
-    </w:p>
-    <w:p>
-      <w:pPr>
-        <w:ind w:left="1080" w:firstLine="336"/>
-        <w:rPr>
-          <w:rFonts w:ascii="Times New Roman" w:hAnsi="Times New Roman" w:cs="Times New Roman"/>
-          <w:sz w:val="24"/>
-          <w:szCs w:val="24"/>
-        </w:rPr>
-      </w:pPr>
     </w:p>
     <w:p>
       <w:pPr>
@@ -11657,12 +11691,11 @@
         <w:rPr>
           <w:noProof/>
         </w:rPr>
-        <w:lastRenderedPageBreak/>
         <w:drawing>
-          <wp:inline distT="0" distB="0" distL="0" distR="0" wp14:anchorId="54A387D1" wp14:editId="0B65B575">
-            <wp:extent cx="3735111" cy="1894114"/>
-            <wp:effectExtent l="0" t="0" r="0" b="0"/>
-            <wp:docPr id="32" name="Imagem 32"/>
+          <wp:inline distT="0" distB="0" distL="0" distR="0" wp14:anchorId="44F0E981" wp14:editId="0C9300CA">
+            <wp:extent cx="3986406" cy="1858945"/>
+            <wp:effectExtent l="0" t="0" r="0" b="8255"/>
+            <wp:docPr id="14" name="Imagem 14"/>
             <wp:cNvGraphicFramePr>
               <a:graphicFrameLocks xmlns:a="http://schemas.openxmlformats.org/drawingml/2006/main" noChangeAspect="1"/>
             </wp:cNvGraphicFramePr>
@@ -11682,7 +11715,7 @@
                   <pic:spPr>
                     <a:xfrm>
                       <a:off x="0" y="0"/>
-                      <a:ext cx="3757288" cy="1905360"/>
+                      <a:ext cx="4161796" cy="1940733"/>
                     </a:xfrm>
                     <a:prstGeom prst="rect">
                       <a:avLst/>
@@ -11752,216 +11785,14 @@
         </w:rPr>
         <w:t xml:space="preserve">Tensor Board </w:t>
       </w:r>
-    </w:p>
-    <w:p>
-      <w:pPr>
-        <w:jc w:val="center"/>
+      <w:r>
         <w:rPr>
           <w:rFonts w:ascii="Times New Roman" w:hAnsi="Times New Roman" w:cs="Times New Roman"/>
           <w:sz w:val="20"/>
           <w:szCs w:val="20"/>
         </w:rPr>
-      </w:pPr>
-    </w:p>
-    <w:p>
-      <w:pPr>
-        <w:jc w:val="center"/>
-        <w:rPr>
-          <w:rFonts w:ascii="Times New Roman" w:hAnsi="Times New Roman" w:cs="Times New Roman"/>
-          <w:sz w:val="20"/>
-          <w:szCs w:val="20"/>
-        </w:rPr>
-      </w:pPr>
-    </w:p>
-    <w:p>
-      <w:pPr>
-        <w:jc w:val="center"/>
-        <w:rPr>
-          <w:rFonts w:ascii="Times New Roman" w:hAnsi="Times New Roman" w:cs="Times New Roman"/>
-          <w:sz w:val="20"/>
-          <w:szCs w:val="20"/>
-        </w:rPr>
-      </w:pPr>
-    </w:p>
-    <w:p>
-      <w:pPr>
-        <w:jc w:val="center"/>
-        <w:rPr>
-          <w:rFonts w:ascii="Times New Roman" w:hAnsi="Times New Roman" w:cs="Times New Roman"/>
-          <w:sz w:val="20"/>
-          <w:szCs w:val="20"/>
-        </w:rPr>
-      </w:pPr>
-    </w:p>
-    <w:p>
-      <w:pPr>
-        <w:jc w:val="center"/>
-        <w:rPr>
-          <w:rFonts w:ascii="Times New Roman" w:hAnsi="Times New Roman" w:cs="Times New Roman"/>
-          <w:sz w:val="20"/>
-          <w:szCs w:val="20"/>
-        </w:rPr>
-      </w:pPr>
-    </w:p>
-    <w:p>
-      <w:pPr>
-        <w:jc w:val="center"/>
-        <w:rPr>
-          <w:rFonts w:ascii="Times New Roman" w:hAnsi="Times New Roman" w:cs="Times New Roman"/>
-          <w:sz w:val="20"/>
-          <w:szCs w:val="20"/>
-        </w:rPr>
-      </w:pPr>
-    </w:p>
-    <w:p>
-      <w:pPr>
-        <w:jc w:val="center"/>
-        <w:rPr>
-          <w:rFonts w:ascii="Times New Roman" w:hAnsi="Times New Roman" w:cs="Times New Roman"/>
-          <w:sz w:val="20"/>
-          <w:szCs w:val="20"/>
-        </w:rPr>
-      </w:pPr>
-    </w:p>
-    <w:p>
-      <w:pPr>
-        <w:jc w:val="center"/>
-        <w:rPr>
-          <w:rFonts w:ascii="Times New Roman" w:hAnsi="Times New Roman" w:cs="Times New Roman"/>
-          <w:sz w:val="20"/>
-          <w:szCs w:val="20"/>
-        </w:rPr>
-      </w:pPr>
-    </w:p>
-    <w:p>
-      <w:pPr>
-        <w:jc w:val="center"/>
-        <w:rPr>
-          <w:rFonts w:ascii="Times New Roman" w:hAnsi="Times New Roman" w:cs="Times New Roman"/>
-          <w:sz w:val="20"/>
-          <w:szCs w:val="20"/>
-        </w:rPr>
-      </w:pPr>
-    </w:p>
-    <w:p>
-      <w:pPr>
-        <w:jc w:val="center"/>
-        <w:rPr>
-          <w:rFonts w:ascii="Times New Roman" w:hAnsi="Times New Roman" w:cs="Times New Roman"/>
-          <w:sz w:val="20"/>
-          <w:szCs w:val="20"/>
-        </w:rPr>
-      </w:pPr>
-    </w:p>
-    <w:p>
-      <w:pPr>
-        <w:jc w:val="center"/>
-        <w:rPr>
-          <w:rFonts w:ascii="Times New Roman" w:hAnsi="Times New Roman" w:cs="Times New Roman"/>
-          <w:sz w:val="20"/>
-          <w:szCs w:val="20"/>
-        </w:rPr>
-      </w:pPr>
-    </w:p>
-    <w:p>
-      <w:pPr>
-        <w:jc w:val="center"/>
-        <w:rPr>
-          <w:rFonts w:ascii="Times New Roman" w:hAnsi="Times New Roman" w:cs="Times New Roman"/>
-          <w:sz w:val="20"/>
-          <w:szCs w:val="20"/>
-        </w:rPr>
-      </w:pPr>
-    </w:p>
-    <w:p>
-      <w:pPr>
-        <w:jc w:val="center"/>
-        <w:rPr>
-          <w:rFonts w:ascii="Times New Roman" w:hAnsi="Times New Roman" w:cs="Times New Roman"/>
-          <w:sz w:val="20"/>
-          <w:szCs w:val="20"/>
-        </w:rPr>
-      </w:pPr>
-    </w:p>
-    <w:p>
-      <w:pPr>
-        <w:jc w:val="center"/>
-        <w:rPr>
-          <w:rFonts w:ascii="Times New Roman" w:hAnsi="Times New Roman" w:cs="Times New Roman"/>
-          <w:sz w:val="20"/>
-          <w:szCs w:val="20"/>
-        </w:rPr>
-      </w:pPr>
-    </w:p>
-    <w:p>
-      <w:pPr>
-        <w:jc w:val="center"/>
-        <w:rPr>
-          <w:rFonts w:ascii="Times New Roman" w:hAnsi="Times New Roman" w:cs="Times New Roman"/>
-          <w:sz w:val="20"/>
-          <w:szCs w:val="20"/>
-        </w:rPr>
-      </w:pPr>
-    </w:p>
-    <w:p>
-      <w:pPr>
-        <w:jc w:val="center"/>
-        <w:rPr>
-          <w:rFonts w:ascii="Times New Roman" w:hAnsi="Times New Roman" w:cs="Times New Roman"/>
-          <w:sz w:val="20"/>
-          <w:szCs w:val="20"/>
-        </w:rPr>
-      </w:pPr>
-    </w:p>
-    <w:p>
-      <w:pPr>
-        <w:jc w:val="center"/>
-        <w:rPr>
-          <w:rFonts w:ascii="Times New Roman" w:hAnsi="Times New Roman" w:cs="Times New Roman"/>
-          <w:sz w:val="20"/>
-          <w:szCs w:val="20"/>
-        </w:rPr>
-      </w:pPr>
-    </w:p>
-    <w:p>
-      <w:pPr>
-        <w:jc w:val="center"/>
-        <w:rPr>
-          <w:rFonts w:ascii="Times New Roman" w:hAnsi="Times New Roman" w:cs="Times New Roman"/>
-          <w:sz w:val="20"/>
-          <w:szCs w:val="20"/>
-        </w:rPr>
-      </w:pPr>
-    </w:p>
-    <w:p>
-      <w:pPr>
-        <w:jc w:val="center"/>
-        <w:rPr>
-          <w:rFonts w:ascii="Times New Roman" w:hAnsi="Times New Roman" w:cs="Times New Roman"/>
-          <w:sz w:val="20"/>
-          <w:szCs w:val="20"/>
-        </w:rPr>
-      </w:pPr>
-    </w:p>
-    <w:p>
-      <w:pPr>
-        <w:jc w:val="center"/>
-        <w:rPr>
-          <w:rFonts w:ascii="Times New Roman" w:hAnsi="Times New Roman" w:cs="Times New Roman"/>
-          <w:sz w:val="20"/>
-          <w:szCs w:val="20"/>
-        </w:rPr>
-      </w:pPr>
-    </w:p>
-    <w:p>
-      <w:pPr>
-        <w:jc w:val="center"/>
-        <w:rPr>
-          <w:rFonts w:ascii="Times New Roman" w:hAnsi="Times New Roman" w:cs="Times New Roman"/>
-          <w:sz w:val="20"/>
-          <w:szCs w:val="20"/>
-        </w:rPr>
-      </w:pPr>
+        <w:t>baseado em T-SNE</w:t>
+      </w:r>
     </w:p>
     <w:p>
       <w:pPr>
@@ -18212,7 +18043,7 @@
 </file>
 
 <file path=customXml/itemProps1.xml><?xml version="1.0" encoding="utf-8"?>
-<ds:datastoreItem xmlns:ds="http://schemas.openxmlformats.org/officeDocument/2006/customXml" ds:itemID="{0A3091FE-738D-4A3E-9FA6-3027977D713D}">
+<ds:datastoreItem xmlns:ds="http://schemas.openxmlformats.org/officeDocument/2006/customXml" ds:itemID="{384FEAE9-F933-4DE9-B782-45949BB3D737}">
   <ds:schemaRefs>
     <ds:schemaRef ds:uri="http://schemas.openxmlformats.org/officeDocument/2006/bibliography"/>
   </ds:schemaRefs>

</xml_diff>